<commit_message>
Rilascio una serie di aggiornamenti e miglioramenti
</commit_message>
<xml_diff>
--- a/src/main/resources/manual/Manuale uso - Missioni V1 4_UtentiSemplici.docx
+++ b/src/main/resources/manual/Manuale uso - Missioni V1 4_UtentiSemplici.docx
@@ -1482,14 +1482,7 @@
             <w:noProof/>
             <w:webHidden/>
           </w:rPr>
-          <w:t>1</w:t>
-        </w:r>
-        <w:r>
-          <w:rPr>
-            <w:noProof/>
-            <w:webHidden/>
-          </w:rPr>
-          <w:t>4</w:t>
+          <w:t>14</w:t>
         </w:r>
         <w:r>
           <w:rPr>
@@ -1577,14 +1570,7 @@
             <w:noProof/>
             <w:webHidden/>
           </w:rPr>
-          <w:t>1</w:t>
-        </w:r>
-        <w:r>
-          <w:rPr>
-            <w:noProof/>
-            <w:webHidden/>
-          </w:rPr>
-          <w:t>4</w:t>
+          <w:t>14</w:t>
         </w:r>
         <w:r>
           <w:rPr>
@@ -2106,14 +2092,7 @@
             <w:noProof/>
             <w:webHidden/>
           </w:rPr>
-          <w:t>2</w:t>
-        </w:r>
-        <w:r>
-          <w:rPr>
-            <w:noProof/>
-            <w:webHidden/>
-          </w:rPr>
-          <w:t>5</w:t>
+          <w:t>25</w:t>
         </w:r>
         <w:r>
           <w:rPr>
@@ -2686,81 +2665,6 @@
                 <w:rFonts w:ascii="Verdana" w:hAnsi="Verdana" w:cs="Tahoma"/>
                 <w:sz w:val="20"/>
               </w:rPr>
-              <w:t>2.1</w:t>
-            </w:r>
-          </w:p>
-        </w:tc>
-        <w:tc>
-          <w:tcPr>
-            <w:tcW w:w="4536" w:type="dxa"/>
-          </w:tcPr>
-          <w:p>
-            <w:pPr>
-              <w:jc w:val="left"/>
-              <w:rPr>
-                <w:rFonts w:ascii="Verdana" w:hAnsi="Verdana" w:cs="Tahoma"/>
-                <w:sz w:val="20"/>
-              </w:rPr>
-            </w:pPr>
-            <w:r>
-              <w:rPr>
-                <w:rFonts w:ascii="Verdana" w:hAnsi="Verdana" w:cs="Tahoma"/>
-                <w:sz w:val="20"/>
-              </w:rPr>
-              <w:t>Nuova gestione rimborso con più impegni</w:t>
-            </w:r>
-          </w:p>
-        </w:tc>
-        <w:tc>
-          <w:tcPr>
-            <w:tcW w:w="2551" w:type="dxa"/>
-          </w:tcPr>
-          <w:p>
-            <w:pPr>
-              <w:jc w:val="left"/>
-              <w:rPr>
-                <w:rFonts w:ascii="Verdana" w:hAnsi="Verdana" w:cs="Tahoma"/>
-                <w:sz w:val="20"/>
-              </w:rPr>
-            </w:pPr>
-            <w:r>
-              <w:rPr>
-                <w:rFonts w:ascii="Verdana" w:hAnsi="Verdana" w:cs="Tahoma"/>
-                <w:sz w:val="20"/>
-              </w:rPr>
-              <w:t>1</w:t>
-            </w:r>
-            <w:r>
-              <w:rPr>
-                <w:rFonts w:ascii="Verdana" w:hAnsi="Verdana" w:cs="Tahoma"/>
-                <w:sz w:val="20"/>
-              </w:rPr>
-              <w:t>7</w:t>
-            </w:r>
-          </w:p>
-        </w:tc>
-      </w:tr>
-      <w:tr>
-        <w:trPr>
-          <w:trHeight w:val="427"/>
-        </w:trPr>
-        <w:tc>
-          <w:tcPr>
-            <w:tcW w:w="2273" w:type="dxa"/>
-          </w:tcPr>
-          <w:p>
-            <w:pPr>
-              <w:jc w:val="left"/>
-              <w:rPr>
-                <w:rFonts w:ascii="Verdana" w:hAnsi="Verdana" w:cs="Tahoma"/>
-                <w:sz w:val="20"/>
-              </w:rPr>
-            </w:pPr>
-            <w:r>
-              <w:rPr>
-                <w:rFonts w:ascii="Verdana" w:hAnsi="Verdana" w:cs="Tahoma"/>
-                <w:sz w:val="20"/>
-              </w:rPr>
               <w:t>4.1</w:t>
             </w:r>
           </w:p>
@@ -2803,7 +2707,14 @@
                 <w:rFonts w:ascii="Verdana" w:hAnsi="Verdana" w:cs="Tahoma"/>
                 <w:sz w:val="20"/>
               </w:rPr>
-              <w:t>23</w:t>
+              <w:t>2</w:t>
+            </w:r>
+            <w:r>
+              <w:rPr>
+                <w:rFonts w:ascii="Verdana" w:hAnsi="Verdana" w:cs="Tahoma"/>
+                <w:sz w:val="20"/>
+              </w:rPr>
+              <w:t>2</w:t>
             </w:r>
           </w:p>
         </w:tc>
@@ -2831,8 +2742,6 @@
               </w:rPr>
               <w:t>5.1</w:t>
             </w:r>
-            <w:bookmarkStart w:id="2" w:name="_GoBack"/>
-            <w:bookmarkEnd w:id="2"/>
           </w:p>
         </w:tc>
         <w:tc>
@@ -2873,8 +2782,17 @@
                 <w:rFonts w:ascii="Verdana" w:hAnsi="Verdana" w:cs="Tahoma"/>
                 <w:sz w:val="20"/>
               </w:rPr>
-              <w:t>25</w:t>
+              <w:t>2</w:t>
             </w:r>
+            <w:r>
+              <w:rPr>
+                <w:rFonts w:ascii="Verdana" w:hAnsi="Verdana" w:cs="Tahoma"/>
+                <w:sz w:val="20"/>
+              </w:rPr>
+              <w:t>4</w:t>
+            </w:r>
+            <w:bookmarkStart w:id="2" w:name="_GoBack"/>
+            <w:bookmarkEnd w:id="2"/>
           </w:p>
         </w:tc>
       </w:tr>
@@ -2912,17 +2830,17 @@
       <w:pPr>
         <w:pStyle w:val="Titolo1"/>
       </w:pPr>
-      <w:bookmarkStart w:id="3" w:name="_Toc420222168"/>
-      <w:bookmarkStart w:id="4" w:name="_Toc420374632"/>
-      <w:bookmarkStart w:id="5" w:name="_Toc420374779"/>
-      <w:bookmarkStart w:id="6" w:name="_Toc421432891"/>
-      <w:bookmarkStart w:id="7" w:name="_Toc421943176"/>
-      <w:bookmarkStart w:id="8" w:name="_Toc424723353"/>
-      <w:bookmarkStart w:id="9" w:name="_Toc119998970"/>
-      <w:bookmarkStart w:id="10" w:name="_Ref201635376"/>
-      <w:bookmarkStart w:id="11" w:name="_Toc95888656"/>
-      <w:bookmarkStart w:id="12" w:name="_Toc95905284"/>
-      <w:bookmarkStart w:id="13" w:name="_Toc529440199"/>
+      <w:bookmarkStart w:id="3" w:name="_Toc529440199"/>
+      <w:bookmarkStart w:id="4" w:name="_Toc420222168"/>
+      <w:bookmarkStart w:id="5" w:name="_Toc420374632"/>
+      <w:bookmarkStart w:id="6" w:name="_Toc420374779"/>
+      <w:bookmarkStart w:id="7" w:name="_Toc421432891"/>
+      <w:bookmarkStart w:id="8" w:name="_Toc421943176"/>
+      <w:bookmarkStart w:id="9" w:name="_Toc424723353"/>
+      <w:bookmarkStart w:id="10" w:name="_Toc119998970"/>
+      <w:bookmarkStart w:id="11" w:name="_Ref201635376"/>
+      <w:bookmarkStart w:id="12" w:name="_Toc95888656"/>
+      <w:bookmarkStart w:id="13" w:name="_Toc95905284"/>
       <w:r>
         <w:lastRenderedPageBreak/>
         <w:t xml:space="preserve">Gestione </w:t>
@@ -2930,7 +2848,7 @@
       <w:r>
         <w:t>Ordine di Missione</w:t>
       </w:r>
-      <w:bookmarkEnd w:id="13"/>
+      <w:bookmarkEnd w:id="3"/>
     </w:p>
     <w:p>
       <w:pPr>
@@ -9364,111 +9282,204 @@
           <w:b/>
           <w:sz w:val="20"/>
         </w:rPr>
-        <w:t>Rimborsi con più impegni:</w:t>
-      </w:r>
-    </w:p>
-    <w:p>
-      <w:pPr>
-        <w:ind w:left="-567"/>
-        <w:rPr>
-          <w:rFonts w:ascii="Verdana" w:hAnsi="Verdana"/>
-          <w:sz w:val="20"/>
-        </w:rPr>
-      </w:pPr>
-      <w:r>
-        <w:rPr>
-          <w:rFonts w:ascii="Verdana" w:hAnsi="Verdana"/>
-          <w:sz w:val="20"/>
-        </w:rPr>
-        <w:t>E’</w:t>
-      </w:r>
-      <w:r>
-        <w:rPr>
-          <w:rFonts w:ascii="Verdana" w:hAnsi="Verdana"/>
-          <w:sz w:val="20"/>
-        </w:rPr>
-        <w:t xml:space="preserve"> stata aggiunta la possibilità di inserire più impegni a fronte di un unico rimborso missione. </w:t>
-      </w:r>
-      <w:r>
-        <w:rPr>
-          <w:rFonts w:ascii="Verdana" w:hAnsi="Verdana"/>
-          <w:sz w:val="20"/>
-        </w:rPr>
-        <w:t>La gestione prevede l’indicazione dei diversi impegni nella prima pagina del rimborso e l’associazione degli impegni ai singoli dettagli di spesa. L</w:t>
-      </w:r>
-      <w:r>
-        <w:rPr>
-          <w:rFonts w:ascii="Verdana" w:hAnsi="Verdana"/>
-          <w:sz w:val="20"/>
-        </w:rPr>
-        <w:t>’</w:t>
-      </w:r>
-      <w:r>
-        <w:rPr>
-          <w:rFonts w:ascii="Verdana" w:hAnsi="Verdana"/>
-          <w:sz w:val="20"/>
-        </w:rPr>
-        <w:t>a</w:t>
-      </w:r>
-      <w:r>
-        <w:rPr>
-          <w:rFonts w:ascii="Verdana" w:hAnsi="Verdana"/>
-          <w:sz w:val="20"/>
-        </w:rPr>
-        <w:t xml:space="preserve">ssociazione </w:t>
-      </w:r>
-      <w:r>
-        <w:rPr>
-          <w:rFonts w:ascii="Verdana" w:hAnsi="Verdana"/>
-          <w:sz w:val="20"/>
-        </w:rPr>
-        <w:t>di ciascun dettaglio di spesa al relativo impegno permetterà al sistema Missioni CNR di far confluire in SIGLA i dati degli impegni con gli importi corretti.</w:t>
-      </w:r>
-    </w:p>
-    <w:p>
-      <w:pPr>
-        <w:ind w:left="-567"/>
-        <w:rPr>
-          <w:rFonts w:ascii="Verdana" w:hAnsi="Verdana"/>
-          <w:sz w:val="20"/>
-        </w:rPr>
-      </w:pPr>
-      <w:r>
-        <w:rPr>
-          <w:rFonts w:ascii="Verdana" w:hAnsi="Verdana"/>
-          <w:sz w:val="20"/>
-        </w:rPr>
-        <w:t xml:space="preserve">L’indicazione degli impegni sarà possibile sia da parte di chi compila la missione </w:t>
-      </w:r>
-      <w:r>
-        <w:rPr>
-          <w:rFonts w:ascii="Verdana" w:hAnsi="Verdana"/>
-          <w:sz w:val="20"/>
-        </w:rPr>
-        <w:t>che</w:t>
-      </w:r>
-      <w:r>
-        <w:rPr>
-          <w:rFonts w:ascii="Verdana" w:hAnsi="Verdana"/>
-          <w:sz w:val="20"/>
-        </w:rPr>
-        <w:t xml:space="preserve"> da parte degli amministrativi che effettuano la verifica dei dati finanziari prima dell’invio alla firma del rimborso missione.</w:t>
-      </w:r>
-    </w:p>
-    <w:p>
-      <w:pPr>
-        <w:ind w:left="-567"/>
-        <w:rPr>
-          <w:rFonts w:ascii="Verdana" w:hAnsi="Verdana"/>
-          <w:sz w:val="20"/>
-        </w:rPr>
-      </w:pPr>
-      <w:r>
-        <w:rPr>
-          <w:rFonts w:ascii="Verdana" w:hAnsi="Verdana"/>
-          <w:sz w:val="20"/>
-        </w:rPr>
-        <w:t>Come dicevamo l’indicazione dei singoli impegni che afferiscono al rimborso missione devono essere indicati nella parte generale del rimborso missione:</w:t>
+        <w:t>Autorizzazioni Aggiuntive</w:t>
+      </w:r>
+      <w:r>
+        <w:rPr>
+          <w:rFonts w:ascii="Verdana" w:hAnsi="Verdana"/>
+          <w:b/>
+          <w:sz w:val="20"/>
+        </w:rPr>
+        <w:t>:</w:t>
+      </w:r>
+    </w:p>
+    <w:p>
+      <w:pPr>
+        <w:ind w:left="-567"/>
+        <w:rPr>
+          <w:rFonts w:ascii="Verdana" w:hAnsi="Verdana"/>
+          <w:sz w:val="20"/>
+        </w:rPr>
+      </w:pPr>
+      <w:r>
+        <w:rPr>
+          <w:rFonts w:ascii="Verdana" w:hAnsi="Verdana"/>
+          <w:sz w:val="20"/>
+        </w:rPr>
+        <w:t>L</w:t>
+      </w:r>
+      <w:r>
+        <w:rPr>
+          <w:rFonts w:ascii="Verdana" w:hAnsi="Verdana"/>
+          <w:sz w:val="20"/>
+        </w:rPr>
+        <w:t>e scelte relative al</w:t>
+      </w:r>
+      <w:r>
+        <w:rPr>
+          <w:rFonts w:ascii="Verdana" w:hAnsi="Verdana"/>
+          <w:sz w:val="20"/>
+        </w:rPr>
+        <w:t>le richieste aggiuntive (anche se non previste in fase di ordine)</w:t>
+      </w:r>
+      <w:r>
+        <w:rPr>
+          <w:rFonts w:ascii="Verdana" w:hAnsi="Verdana"/>
+          <w:sz w:val="20"/>
+        </w:rPr>
+        <w:t xml:space="preserve"> possono essere modificate o aggiunte in fase di rimborso</w:t>
+      </w:r>
+      <w:r>
+        <w:rPr>
+          <w:rFonts w:ascii="Verdana" w:hAnsi="Verdana"/>
+          <w:sz w:val="20"/>
+        </w:rPr>
+        <w:t>.</w:t>
+      </w:r>
+      <w:r>
+        <w:rPr>
+          <w:rFonts w:ascii="Verdana" w:hAnsi="Verdana"/>
+          <w:sz w:val="20"/>
+        </w:rPr>
+        <w:t xml:space="preserve"> In questo caso le scelte diverse effettuate rispetto all’ordine saranno evidenziate </w:t>
+      </w:r>
+      <w:r>
+        <w:rPr>
+          <w:rFonts w:ascii="Verdana" w:hAnsi="Verdana"/>
+          <w:sz w:val="20"/>
+        </w:rPr>
+        <w:t xml:space="preserve">al firmatario </w:t>
+      </w:r>
+      <w:r>
+        <w:rPr>
+          <w:rFonts w:ascii="Verdana" w:hAnsi="Verdana"/>
+          <w:sz w:val="20"/>
+        </w:rPr>
+        <w:t>in fase di approvazione del rimborso.</w:t>
+      </w:r>
+    </w:p>
+    <w:p>
+      <w:pPr>
+        <w:ind w:left="-567"/>
+        <w:rPr>
+          <w:rFonts w:ascii="Verdana" w:hAnsi="Verdana"/>
+          <w:sz w:val="20"/>
+        </w:rPr>
+      </w:pPr>
+      <w:r>
+        <w:rPr>
+          <w:rFonts w:ascii="Verdana" w:hAnsi="Verdana"/>
+          <w:sz w:val="20"/>
+        </w:rPr>
+        <w:t xml:space="preserve">Dopo il primo salvataggio </w:t>
+      </w:r>
+      <w:r>
+        <w:rPr>
+          <w:rFonts w:ascii="Verdana" w:hAnsi="Verdana"/>
+          <w:sz w:val="20"/>
+        </w:rPr>
+        <w:t>sarà possibile allegare eventuali documenti</w:t>
+      </w:r>
+      <w:r>
+        <w:rPr>
+          <w:rFonts w:ascii="Verdana" w:hAnsi="Verdana"/>
+          <w:sz w:val="20"/>
+        </w:rPr>
+        <w:t xml:space="preserve"> </w:t>
+      </w:r>
+      <w:r>
+        <w:rPr>
+          <w:rFonts w:ascii="Verdana" w:hAnsi="Verdana"/>
+          <w:sz w:val="20"/>
+        </w:rPr>
+        <w:t xml:space="preserve">che riguardano </w:t>
+      </w:r>
+      <w:r>
+        <w:rPr>
+          <w:rFonts w:ascii="Verdana" w:hAnsi="Verdana"/>
+          <w:sz w:val="20"/>
+        </w:rPr>
+        <w:t xml:space="preserve">l’intera </w:t>
+      </w:r>
+      <w:r>
+        <w:rPr>
+          <w:rFonts w:ascii="Verdana" w:hAnsi="Verdana"/>
+          <w:sz w:val="20"/>
+        </w:rPr>
+        <w:t>missione</w:t>
+      </w:r>
+      <w:r>
+        <w:rPr>
+          <w:rFonts w:ascii="Verdana" w:hAnsi="Verdana"/>
+          <w:sz w:val="20"/>
+        </w:rPr>
+        <w:t xml:space="preserve"> (non vanno allegati in questo spazio gli scontrini che invece saranno gestiti sui ‘Dettagli Spesa’</w:t>
+      </w:r>
+      <w:r>
+        <w:rPr>
+          <w:rFonts w:ascii="Verdana" w:hAnsi="Verdana"/>
+          <w:sz w:val="20"/>
+        </w:rPr>
+        <w:t>)</w:t>
+      </w:r>
+      <w:r>
+        <w:rPr>
+          <w:rFonts w:ascii="Verdana" w:hAnsi="Verdana"/>
+          <w:sz w:val="20"/>
+        </w:rPr>
+        <w:t>.</w:t>
+      </w:r>
+    </w:p>
+    <w:p>
+      <w:pPr>
+        <w:rPr>
+          <w:rFonts w:ascii="Verdana" w:hAnsi="Verdana"/>
+          <w:sz w:val="20"/>
+        </w:rPr>
+      </w:pPr>
+    </w:p>
+    <w:p>
+      <w:pPr>
+        <w:ind w:left="-567"/>
+        <w:rPr>
+          <w:rFonts w:ascii="Verdana" w:hAnsi="Verdana"/>
+          <w:sz w:val="20"/>
+        </w:rPr>
+      </w:pPr>
+      <w:r>
+        <w:rPr>
+          <w:rFonts w:ascii="Verdana" w:hAnsi="Verdana"/>
+          <w:sz w:val="20"/>
+        </w:rPr>
+        <w:t>Il Salvataggio dei dati può avvenire in più riprese (</w:t>
+      </w:r>
+      <w:r>
+        <w:rPr>
+          <w:rFonts w:ascii="Verdana" w:hAnsi="Verdana"/>
+          <w:sz w:val="20"/>
+        </w:rPr>
+        <w:t xml:space="preserve">fino alla conferma definitiva </w:t>
+      </w:r>
+      <w:r>
+        <w:rPr>
+          <w:rFonts w:ascii="Verdana" w:hAnsi="Verdana"/>
+          <w:sz w:val="20"/>
+        </w:rPr>
+        <w:t xml:space="preserve">lo stato della richiesta sarà ‘Inserito’) e la richiesta di rimborso </w:t>
+      </w:r>
+      <w:r>
+        <w:rPr>
+          <w:rFonts w:ascii="Verdana" w:hAnsi="Verdana"/>
+          <w:sz w:val="20"/>
+        </w:rPr>
+        <w:t>potrà</w:t>
+      </w:r>
+      <w:r>
+        <w:rPr>
+          <w:rFonts w:ascii="Verdana" w:hAnsi="Verdana"/>
+          <w:sz w:val="20"/>
+        </w:rPr>
+        <w:t xml:space="preserve"> essere modificata fino alla Conferma (passaggio allo stato di ‘Confermato’):</w:t>
       </w:r>
     </w:p>
     <w:p>
@@ -9492,88 +9503,17 @@
         <w:rPr>
           <w:noProof/>
         </w:rPr>
-        <mc:AlternateContent>
-          <mc:Choice Requires="wps">
-            <w:drawing>
-              <wp:anchor distT="0" distB="0" distL="114300" distR="114300" simplePos="0" relativeHeight="251734016" behindDoc="0" locked="0" layoutInCell="1" allowOverlap="1">
-                <wp:simplePos x="0" y="0"/>
-                <wp:positionH relativeFrom="column">
-                  <wp:posOffset>-412750</wp:posOffset>
-                </wp:positionH>
-                <wp:positionV relativeFrom="paragraph">
-                  <wp:posOffset>1447165</wp:posOffset>
-                </wp:positionV>
-                <wp:extent cx="3629025" cy="276225"/>
-                <wp:effectExtent l="0" t="0" r="28575" b="28575"/>
-                <wp:wrapNone/>
-                <wp:docPr id="116" name="Rettangolo arrotondato 116"/>
-                <wp:cNvGraphicFramePr/>
-                <a:graphic xmlns:a="http://schemas.openxmlformats.org/drawingml/2006/main">
-                  <a:graphicData uri="http://schemas.microsoft.com/office/word/2010/wordprocessingShape">
-                    <wps:wsp>
-                      <wps:cNvSpPr/>
-                      <wps:spPr>
-                        <a:xfrm>
-                          <a:off x="0" y="0"/>
-                          <a:ext cx="3629025" cy="276225"/>
-                        </a:xfrm>
-                        <a:prstGeom prst="roundRect">
-                          <a:avLst/>
-                        </a:prstGeom>
-                        <a:noFill/>
-                        <a:ln>
-                          <a:solidFill>
-                            <a:srgbClr val="FF0000"/>
-                          </a:solidFill>
-                        </a:ln>
-                      </wps:spPr>
-                      <wps:style>
-                        <a:lnRef idx="2">
-                          <a:schemeClr val="accent1">
-                            <a:shade val="50000"/>
-                          </a:schemeClr>
-                        </a:lnRef>
-                        <a:fillRef idx="1">
-                          <a:schemeClr val="accent1"/>
-                        </a:fillRef>
-                        <a:effectRef idx="0">
-                          <a:schemeClr val="accent1"/>
-                        </a:effectRef>
-                        <a:fontRef idx="minor">
-                          <a:schemeClr val="lt1"/>
-                        </a:fontRef>
-                      </wps:style>
-                      <wps:bodyPr rot="0" spcFirstLastPara="0" vertOverflow="overflow" horzOverflow="overflow" vert="horz" wrap="square" lIns="91440" tIns="45720" rIns="91440" bIns="45720" numCol="1" spcCol="0" rtlCol="0" fromWordArt="0" anchor="ctr" anchorCtr="0" forceAA="0" compatLnSpc="1">
-                        <a:prstTxWarp prst="textNoShape">
-                          <a:avLst/>
-                        </a:prstTxWarp>
-                        <a:noAutofit/>
-                      </wps:bodyPr>
-                    </wps:wsp>
-                  </a:graphicData>
-                </a:graphic>
-                <wp14:sizeRelH relativeFrom="margin">
-                  <wp14:pctWidth>0</wp14:pctWidth>
-                </wp14:sizeRelH>
-              </wp:anchor>
-            </w:drawing>
-          </mc:Choice>
-          <mc:Fallback>
-            <w:pict>
-              <v:roundrect w14:anchorId="63E878DA" id="Rettangolo arrotondato 116" o:spid="_x0000_s1026" style="position:absolute;margin-left:-32.5pt;margin-top:113.95pt;width:285.75pt;height:21.75pt;z-index:251734016;visibility:visible;mso-wrap-style:square;mso-width-percent:0;mso-wrap-distance-left:9pt;mso-wrap-distance-top:0;mso-wrap-distance-right:9pt;mso-wrap-distance-bottom:0;mso-position-horizontal:absolute;mso-position-horizontal-relative:text;mso-position-vertical:absolute;mso-position-vertical-relative:text;mso-width-percent:0;mso-width-relative:margin;v-text-anchor:middle" arcsize="10923f" o:gfxdata="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" filled="f" strokecolor="red" strokeweight="2pt"/>
-            </w:pict>
-          </mc:Fallback>
-        </mc:AlternateContent>
+        <w:t xml:space="preserve"> </w:t>
       </w:r>
       <w:r>
         <w:rPr>
           <w:noProof/>
         </w:rPr>
         <w:drawing>
-          <wp:inline distT="0" distB="0" distL="0" distR="0" wp14:anchorId="1BCEDCF1" wp14:editId="1E0CF04D">
-            <wp:extent cx="5759450" cy="1831340"/>
+          <wp:inline distT="0" distB="0" distL="0" distR="0" wp14:anchorId="070B1BF2" wp14:editId="284E2446">
+            <wp:extent cx="5759450" cy="2309495"/>
             <wp:effectExtent l="0" t="0" r="0" b="0"/>
-            <wp:docPr id="115" name="Immagine 115"/>
+            <wp:docPr id="146" name="Immagine 146"/>
             <wp:cNvGraphicFramePr>
               <a:graphicFrameLocks xmlns:a="http://schemas.openxmlformats.org/drawingml/2006/main" noChangeAspect="1"/>
             </wp:cNvGraphicFramePr>
@@ -9593,507 +9533,6 @@
                   <pic:spPr>
                     <a:xfrm>
                       <a:off x="0" y="0"/>
-                      <a:ext cx="5759450" cy="1831340"/>
-                    </a:xfrm>
-                    <a:prstGeom prst="rect">
-                      <a:avLst/>
-                    </a:prstGeom>
-                  </pic:spPr>
-                </pic:pic>
-              </a:graphicData>
-            </a:graphic>
-          </wp:inline>
-        </w:drawing>
-      </w:r>
-    </w:p>
-    <w:p>
-      <w:pPr>
-        <w:ind w:left="-567"/>
-        <w:rPr>
-          <w:rFonts w:ascii="Verdana" w:hAnsi="Verdana"/>
-          <w:sz w:val="20"/>
-        </w:rPr>
-      </w:pPr>
-    </w:p>
-    <w:p>
-      <w:pPr>
-        <w:ind w:left="-567"/>
-        <w:rPr>
-          <w:rFonts w:ascii="Verdana" w:hAnsi="Verdana"/>
-          <w:sz w:val="20"/>
-        </w:rPr>
-      </w:pPr>
-      <w:r>
-        <w:rPr>
-          <w:rFonts w:ascii="Verdana" w:hAnsi="Verdana"/>
-          <w:sz w:val="20"/>
-        </w:rPr>
-        <w:t xml:space="preserve">Attraverso il bottone </w:t>
-      </w:r>
-      <w:r>
-        <w:rPr>
-          <w:rFonts w:ascii="Verdana" w:hAnsi="Verdana"/>
-          <w:sz w:val="20"/>
-        </w:rPr>
-        <w:t>“Aggiungi impegno”</w:t>
-      </w:r>
-      <w:r>
-        <w:rPr>
-          <w:rFonts w:ascii="Verdana" w:hAnsi="Verdana"/>
-          <w:sz w:val="20"/>
-        </w:rPr>
-        <w:t xml:space="preserve"> sarà possibile aggiungere gli impegni che afferiscono al rimborso missione. </w:t>
-      </w:r>
-    </w:p>
-    <w:p>
-      <w:pPr>
-        <w:ind w:left="-567"/>
-        <w:rPr>
-          <w:rFonts w:ascii="Verdana" w:hAnsi="Verdana"/>
-          <w:sz w:val="20"/>
-        </w:rPr>
-      </w:pPr>
-    </w:p>
-    <w:p>
-      <w:pPr>
-        <w:ind w:left="-567"/>
-        <w:rPr>
-          <w:rFonts w:ascii="Verdana" w:hAnsi="Verdana"/>
-          <w:sz w:val="20"/>
-        </w:rPr>
-      </w:pPr>
-      <w:r>
-        <w:rPr>
-          <w:noProof/>
-        </w:rPr>
-        <w:lastRenderedPageBreak/>
-        <w:drawing>
-          <wp:inline distT="0" distB="0" distL="0" distR="0" wp14:anchorId="7886222C" wp14:editId="3D035F44">
-            <wp:extent cx="5572125" cy="942340"/>
-            <wp:effectExtent l="0" t="0" r="9525" b="0"/>
-            <wp:docPr id="126" name="Immagine 126"/>
-            <wp:cNvGraphicFramePr>
-              <a:graphicFrameLocks xmlns:a="http://schemas.openxmlformats.org/drawingml/2006/main" noChangeAspect="1"/>
-            </wp:cNvGraphicFramePr>
-            <a:graphic xmlns:a="http://schemas.openxmlformats.org/drawingml/2006/main">
-              <a:graphicData uri="http://schemas.openxmlformats.org/drawingml/2006/picture">
-                <pic:pic xmlns:pic="http://schemas.openxmlformats.org/drawingml/2006/picture">
-                  <pic:nvPicPr>
-                    <pic:cNvPr id="1" name=""/>
-                    <pic:cNvPicPr/>
-                  </pic:nvPicPr>
-                  <pic:blipFill>
-                    <a:blip r:embed="rId33"/>
-                    <a:stretch>
-                      <a:fillRect/>
-                    </a:stretch>
-                  </pic:blipFill>
-                  <pic:spPr>
-                    <a:xfrm>
-                      <a:off x="0" y="0"/>
-                      <a:ext cx="5572125" cy="942340"/>
-                    </a:xfrm>
-                    <a:prstGeom prst="rect">
-                      <a:avLst/>
-                    </a:prstGeom>
-                  </pic:spPr>
-                </pic:pic>
-              </a:graphicData>
-            </a:graphic>
-          </wp:inline>
-        </w:drawing>
-      </w:r>
-    </w:p>
-    <w:p>
-      <w:pPr>
-        <w:ind w:left="-567"/>
-        <w:rPr>
-          <w:rFonts w:ascii="Verdana" w:hAnsi="Verdana"/>
-          <w:sz w:val="20"/>
-        </w:rPr>
-      </w:pPr>
-    </w:p>
-    <w:p>
-      <w:pPr>
-        <w:ind w:left="-567"/>
-        <w:rPr>
-          <w:rFonts w:ascii="Verdana" w:hAnsi="Verdana"/>
-          <w:sz w:val="20"/>
-        </w:rPr>
-      </w:pPr>
-      <w:r>
-        <w:rPr>
-          <w:rFonts w:ascii="Verdana" w:hAnsi="Verdana"/>
-          <w:sz w:val="20"/>
-        </w:rPr>
-        <w:t>Dopo aver in</w:t>
-      </w:r>
-      <w:r>
-        <w:rPr>
-          <w:rFonts w:ascii="Verdana" w:hAnsi="Verdana"/>
-          <w:sz w:val="20"/>
-        </w:rPr>
-        <w:t>serito i dati degli impegni, sarà possibile scegliere uno degli impegni indicati per ciascun dettaglio di spesa, come indicato in figura:</w:t>
-      </w:r>
-    </w:p>
-    <w:p>
-      <w:pPr>
-        <w:ind w:left="-567"/>
-        <w:rPr>
-          <w:rFonts w:ascii="Verdana" w:hAnsi="Verdana"/>
-          <w:sz w:val="20"/>
-        </w:rPr>
-      </w:pPr>
-    </w:p>
-    <w:p>
-      <w:pPr>
-        <w:ind w:left="-567"/>
-        <w:rPr>
-          <w:rFonts w:ascii="Verdana" w:hAnsi="Verdana"/>
-          <w:sz w:val="20"/>
-        </w:rPr>
-      </w:pPr>
-      <w:r>
-        <w:rPr>
-          <w:noProof/>
-        </w:rPr>
-        <w:drawing>
-          <wp:inline distT="0" distB="0" distL="0" distR="0" wp14:anchorId="6FABD460" wp14:editId="3DB26459">
-            <wp:extent cx="5759450" cy="1064895"/>
-            <wp:effectExtent l="0" t="0" r="0" b="1905"/>
-            <wp:docPr id="145" name="Immagine 145"/>
-            <wp:cNvGraphicFramePr>
-              <a:graphicFrameLocks xmlns:a="http://schemas.openxmlformats.org/drawingml/2006/main" noChangeAspect="1"/>
-            </wp:cNvGraphicFramePr>
-            <a:graphic xmlns:a="http://schemas.openxmlformats.org/drawingml/2006/main">
-              <a:graphicData uri="http://schemas.openxmlformats.org/drawingml/2006/picture">
-                <pic:pic xmlns:pic="http://schemas.openxmlformats.org/drawingml/2006/picture">
-                  <pic:nvPicPr>
-                    <pic:cNvPr id="1" name=""/>
-                    <pic:cNvPicPr/>
-                  </pic:nvPicPr>
-                  <pic:blipFill>
-                    <a:blip r:embed="rId34"/>
-                    <a:stretch>
-                      <a:fillRect/>
-                    </a:stretch>
-                  </pic:blipFill>
-                  <pic:spPr>
-                    <a:xfrm>
-                      <a:off x="0" y="0"/>
-                      <a:ext cx="5759450" cy="1064895"/>
-                    </a:xfrm>
-                    <a:prstGeom prst="rect">
-                      <a:avLst/>
-                    </a:prstGeom>
-                  </pic:spPr>
-                </pic:pic>
-              </a:graphicData>
-            </a:graphic>
-          </wp:inline>
-        </w:drawing>
-      </w:r>
-    </w:p>
-    <w:p>
-      <w:pPr>
-        <w:ind w:left="-567"/>
-        <w:rPr>
-          <w:rFonts w:ascii="Verdana" w:hAnsi="Verdana"/>
-          <w:sz w:val="20"/>
-        </w:rPr>
-      </w:pPr>
-    </w:p>
-    <w:p>
-      <w:pPr>
-        <w:ind w:left="-567"/>
-        <w:rPr>
-          <w:rFonts w:ascii="Verdana" w:hAnsi="Verdana"/>
-          <w:sz w:val="20"/>
-        </w:rPr>
-      </w:pPr>
-      <w:r>
-        <w:rPr>
-          <w:rFonts w:ascii="Verdana" w:hAnsi="Verdana"/>
-          <w:sz w:val="20"/>
-        </w:rPr>
-        <w:t>Si precisa che in SIGLA i dati relativi agli impegni saranno riportati quelli che sono indicati nei dettagli di spesa e non quelli indicati nella parte generale del rimborso.</w:t>
-      </w:r>
-    </w:p>
-    <w:p>
-      <w:pPr>
-        <w:ind w:left="-567"/>
-        <w:rPr>
-          <w:rFonts w:ascii="Verdana" w:hAnsi="Verdana"/>
-          <w:sz w:val="20"/>
-        </w:rPr>
-      </w:pPr>
-    </w:p>
-    <w:p>
-      <w:pPr>
-        <w:ind w:left="-567"/>
-        <w:rPr>
-          <w:rFonts w:ascii="Verdana" w:hAnsi="Verdana"/>
-          <w:b/>
-          <w:sz w:val="20"/>
-        </w:rPr>
-      </w:pPr>
-      <w:r>
-        <w:rPr>
-          <w:rFonts w:ascii="Verdana" w:hAnsi="Verdana"/>
-          <w:b/>
-          <w:sz w:val="20"/>
-        </w:rPr>
-        <w:t>Autorizzazioni Aggiuntive</w:t>
-      </w:r>
-      <w:r>
-        <w:rPr>
-          <w:rFonts w:ascii="Verdana" w:hAnsi="Verdana"/>
-          <w:b/>
-          <w:sz w:val="20"/>
-        </w:rPr>
-        <w:t>:</w:t>
-      </w:r>
-    </w:p>
-    <w:p>
-      <w:pPr>
-        <w:ind w:left="-567"/>
-        <w:rPr>
-          <w:rFonts w:ascii="Verdana" w:hAnsi="Verdana"/>
-          <w:sz w:val="20"/>
-        </w:rPr>
-      </w:pPr>
-      <w:r>
-        <w:rPr>
-          <w:rFonts w:ascii="Verdana" w:hAnsi="Verdana"/>
-          <w:sz w:val="20"/>
-        </w:rPr>
-        <w:t>L</w:t>
-      </w:r>
-      <w:r>
-        <w:rPr>
-          <w:rFonts w:ascii="Verdana" w:hAnsi="Verdana"/>
-          <w:sz w:val="20"/>
-        </w:rPr>
-        <w:t>e scelte relative al</w:t>
-      </w:r>
-      <w:r>
-        <w:rPr>
-          <w:rFonts w:ascii="Verdana" w:hAnsi="Verdana"/>
-          <w:sz w:val="20"/>
-        </w:rPr>
-        <w:t>le richieste aggiuntive (anche se non previste in fase di ordine)</w:t>
-      </w:r>
-      <w:r>
-        <w:rPr>
-          <w:rFonts w:ascii="Verdana" w:hAnsi="Verdana"/>
-          <w:sz w:val="20"/>
-        </w:rPr>
-        <w:t xml:space="preserve"> possono essere modificate o aggiunte in fase di rimborso</w:t>
-      </w:r>
-      <w:r>
-        <w:rPr>
-          <w:rFonts w:ascii="Verdana" w:hAnsi="Verdana"/>
-          <w:sz w:val="20"/>
-        </w:rPr>
-        <w:t>.</w:t>
-      </w:r>
-      <w:r>
-        <w:rPr>
-          <w:rFonts w:ascii="Verdana" w:hAnsi="Verdana"/>
-          <w:sz w:val="20"/>
-        </w:rPr>
-        <w:t xml:space="preserve"> In questo caso le scelte diverse effettuate rispetto all’ordine saranno evidenziate </w:t>
-      </w:r>
-      <w:r>
-        <w:rPr>
-          <w:rFonts w:ascii="Verdana" w:hAnsi="Verdana"/>
-          <w:sz w:val="20"/>
-        </w:rPr>
-        <w:t xml:space="preserve">al firmatario </w:t>
-      </w:r>
-      <w:r>
-        <w:rPr>
-          <w:rFonts w:ascii="Verdana" w:hAnsi="Verdana"/>
-          <w:sz w:val="20"/>
-        </w:rPr>
-        <w:t>in fase di approvazione del rimborso.</w:t>
-      </w:r>
-    </w:p>
-    <w:p>
-      <w:pPr>
-        <w:ind w:left="-567"/>
-        <w:rPr>
-          <w:rFonts w:ascii="Verdana" w:hAnsi="Verdana"/>
-          <w:sz w:val="20"/>
-        </w:rPr>
-      </w:pPr>
-      <w:r>
-        <w:rPr>
-          <w:rFonts w:ascii="Verdana" w:hAnsi="Verdana"/>
-          <w:sz w:val="20"/>
-        </w:rPr>
-        <w:t xml:space="preserve">Dopo il primo salvataggio </w:t>
-      </w:r>
-      <w:r>
-        <w:rPr>
-          <w:rFonts w:ascii="Verdana" w:hAnsi="Verdana"/>
-          <w:sz w:val="20"/>
-        </w:rPr>
-        <w:t>sarà possibile allegare eventuali documenti</w:t>
-      </w:r>
-      <w:r>
-        <w:rPr>
-          <w:rFonts w:ascii="Verdana" w:hAnsi="Verdana"/>
-          <w:sz w:val="20"/>
-        </w:rPr>
-        <w:t xml:space="preserve"> </w:t>
-      </w:r>
-      <w:r>
-        <w:rPr>
-          <w:rFonts w:ascii="Verdana" w:hAnsi="Verdana"/>
-          <w:sz w:val="20"/>
-        </w:rPr>
-        <w:t xml:space="preserve">che riguardano </w:t>
-      </w:r>
-      <w:r>
-        <w:rPr>
-          <w:rFonts w:ascii="Verdana" w:hAnsi="Verdana"/>
-          <w:sz w:val="20"/>
-        </w:rPr>
-        <w:t xml:space="preserve">l’intera </w:t>
-      </w:r>
-      <w:r>
-        <w:rPr>
-          <w:rFonts w:ascii="Verdana" w:hAnsi="Verdana"/>
-          <w:sz w:val="20"/>
-        </w:rPr>
-        <w:t>missione</w:t>
-      </w:r>
-      <w:r>
-        <w:rPr>
-          <w:rFonts w:ascii="Verdana" w:hAnsi="Verdana"/>
-          <w:sz w:val="20"/>
-        </w:rPr>
-        <w:t xml:space="preserve"> (non vanno allegati in questo spazio gli scontrini che invece saranno gestiti sui ‘Dettagli Spesa’</w:t>
-      </w:r>
-      <w:r>
-        <w:rPr>
-          <w:rFonts w:ascii="Verdana" w:hAnsi="Verdana"/>
-          <w:sz w:val="20"/>
-        </w:rPr>
-        <w:t>)</w:t>
-      </w:r>
-      <w:r>
-        <w:rPr>
-          <w:rFonts w:ascii="Verdana" w:hAnsi="Verdana"/>
-          <w:sz w:val="20"/>
-        </w:rPr>
-        <w:t>.</w:t>
-      </w:r>
-    </w:p>
-    <w:p>
-      <w:pPr>
-        <w:rPr>
-          <w:rFonts w:ascii="Verdana" w:hAnsi="Verdana"/>
-          <w:sz w:val="20"/>
-        </w:rPr>
-      </w:pPr>
-    </w:p>
-    <w:p>
-      <w:pPr>
-        <w:ind w:left="-567"/>
-        <w:rPr>
-          <w:rFonts w:ascii="Verdana" w:hAnsi="Verdana"/>
-          <w:sz w:val="20"/>
-        </w:rPr>
-      </w:pPr>
-      <w:r>
-        <w:rPr>
-          <w:rFonts w:ascii="Verdana" w:hAnsi="Verdana"/>
-          <w:sz w:val="20"/>
-        </w:rPr>
-        <w:t>Il Salvataggio dei dati può avvenire in più riprese (</w:t>
-      </w:r>
-      <w:r>
-        <w:rPr>
-          <w:rFonts w:ascii="Verdana" w:hAnsi="Verdana"/>
-          <w:sz w:val="20"/>
-        </w:rPr>
-        <w:t xml:space="preserve">fino alla conferma definitiva </w:t>
-      </w:r>
-      <w:r>
-        <w:rPr>
-          <w:rFonts w:ascii="Verdana" w:hAnsi="Verdana"/>
-          <w:sz w:val="20"/>
-        </w:rPr>
-        <w:t xml:space="preserve">lo stato della richiesta sarà ‘Inserito’) e la richiesta di rimborso </w:t>
-      </w:r>
-      <w:r>
-        <w:rPr>
-          <w:rFonts w:ascii="Verdana" w:hAnsi="Verdana"/>
-          <w:sz w:val="20"/>
-        </w:rPr>
-        <w:t>potrà</w:t>
-      </w:r>
-      <w:r>
-        <w:rPr>
-          <w:rFonts w:ascii="Verdana" w:hAnsi="Verdana"/>
-          <w:sz w:val="20"/>
-        </w:rPr>
-        <w:t xml:space="preserve"> essere modificata fino alla Conferma (passaggio allo stato di ‘Confermato’):</w:t>
-      </w:r>
-    </w:p>
-    <w:p>
-      <w:pPr>
-        <w:ind w:left="-567"/>
-        <w:rPr>
-          <w:rFonts w:ascii="Verdana" w:hAnsi="Verdana"/>
-          <w:sz w:val="20"/>
-        </w:rPr>
-      </w:pPr>
-    </w:p>
-    <w:p>
-      <w:pPr>
-        <w:ind w:left="-567"/>
-        <w:rPr>
-          <w:rFonts w:ascii="Verdana" w:hAnsi="Verdana"/>
-          <w:sz w:val="20"/>
-        </w:rPr>
-      </w:pPr>
-      <w:r>
-        <w:rPr>
-          <w:noProof/>
-        </w:rPr>
-        <w:t xml:space="preserve"> </w:t>
-      </w:r>
-      <w:r>
-        <w:rPr>
-          <w:noProof/>
-        </w:rPr>
-        <w:drawing>
-          <wp:inline distT="0" distB="0" distL="0" distR="0" wp14:anchorId="070B1BF2" wp14:editId="284E2446">
-            <wp:extent cx="5759450" cy="2309495"/>
-            <wp:effectExtent l="0" t="0" r="0" b="0"/>
-            <wp:docPr id="146" name="Immagine 146"/>
-            <wp:cNvGraphicFramePr>
-              <a:graphicFrameLocks xmlns:a="http://schemas.openxmlformats.org/drawingml/2006/main" noChangeAspect="1"/>
-            </wp:cNvGraphicFramePr>
-            <a:graphic xmlns:a="http://schemas.openxmlformats.org/drawingml/2006/main">
-              <a:graphicData uri="http://schemas.openxmlformats.org/drawingml/2006/picture">
-                <pic:pic xmlns:pic="http://schemas.openxmlformats.org/drawingml/2006/picture">
-                  <pic:nvPicPr>
-                    <pic:cNvPr id="1" name=""/>
-                    <pic:cNvPicPr/>
-                  </pic:nvPicPr>
-                  <pic:blipFill>
-                    <a:blip r:embed="rId35"/>
-                    <a:stretch>
-                      <a:fillRect/>
-                    </a:stretch>
-                  </pic:blipFill>
-                  <pic:spPr>
-                    <a:xfrm>
-                      <a:off x="0" y="0"/>
                       <a:ext cx="5759450" cy="2309495"/>
                     </a:xfrm>
                     <a:prstGeom prst="rect">
@@ -10267,7 +9706,7 @@
                     <pic:cNvPicPr/>
                   </pic:nvPicPr>
                   <pic:blipFill>
-                    <a:blip r:embed="rId36"/>
+                    <a:blip r:embed="rId33"/>
                     <a:stretch>
                       <a:fillRect/>
                     </a:stretch>
@@ -11185,7 +10624,7 @@
                     <pic:cNvPicPr/>
                   </pic:nvPicPr>
                   <pic:blipFill>
-                    <a:blip r:embed="rId37"/>
+                    <a:blip r:embed="rId34"/>
                     <a:stretch>
                       <a:fillRect/>
                     </a:stretch>
@@ -11443,7 +10882,7 @@
                     <pic:cNvPicPr/>
                   </pic:nvPicPr>
                   <pic:blipFill>
-                    <a:blip r:embed="rId38"/>
+                    <a:blip r:embed="rId35"/>
                     <a:stretch>
                       <a:fillRect/>
                     </a:stretch>
@@ -11818,7 +11257,6 @@
     </w:p>
     <w:bookmarkEnd w:id="0"/>
     <w:bookmarkEnd w:id="1"/>
-    <w:bookmarkEnd w:id="3"/>
     <w:bookmarkEnd w:id="4"/>
     <w:bookmarkEnd w:id="5"/>
     <w:bookmarkEnd w:id="6"/>
@@ -11828,6 +11266,7 @@
     <w:bookmarkEnd w:id="10"/>
     <w:bookmarkEnd w:id="11"/>
     <w:bookmarkEnd w:id="12"/>
+    <w:bookmarkEnd w:id="13"/>
     <w:p>
       <w:pPr>
         <w:ind w:left="-567"/>
@@ -11982,7 +11421,7 @@
         </w:rPr>
         <w:t>pubblicato dalla banca centrale europea (</w:t>
       </w:r>
-      <w:hyperlink r:id="rId39" w:history="1">
+      <w:hyperlink r:id="rId36" w:history="1">
         <w:r>
           <w:rPr>
             <w:rStyle w:val="Collegamentoipertestuale"/>
@@ -12386,7 +11825,7 @@
                     <pic:cNvPicPr/>
                   </pic:nvPicPr>
                   <pic:blipFill>
-                    <a:blip r:embed="rId40"/>
+                    <a:blip r:embed="rId37"/>
                     <a:stretch>
                       <a:fillRect/>
                     </a:stretch>
@@ -12523,7 +11962,7 @@
                     <pic:cNvPicPr/>
                   </pic:nvPicPr>
                   <pic:blipFill>
-                    <a:blip r:embed="rId41"/>
+                    <a:blip r:embed="rId38"/>
                     <a:stretch>
                       <a:fillRect/>
                     </a:stretch>
@@ -12710,7 +12149,7 @@
                     <pic:cNvPicPr/>
                   </pic:nvPicPr>
                   <pic:blipFill>
-                    <a:blip r:embed="rId42"/>
+                    <a:blip r:embed="rId39"/>
                     <a:stretch>
                       <a:fillRect/>
                     </a:stretch>
@@ -13162,7 +12601,7 @@
                     <pic:cNvPicPr/>
                   </pic:nvPicPr>
                   <pic:blipFill>
-                    <a:blip r:embed="rId43"/>
+                    <a:blip r:embed="rId40"/>
                     <a:stretch>
                       <a:fillRect/>
                     </a:stretch>
@@ -13330,7 +12769,7 @@
                     <pic:cNvPicPr/>
                   </pic:nvPicPr>
                   <pic:blipFill>
-                    <a:blip r:embed="rId44"/>
+                    <a:blip r:embed="rId41"/>
                     <a:stretch>
                       <a:fillRect/>
                     </a:stretch>
@@ -13452,7 +12891,7 @@
                     <pic:cNvPicPr/>
                   </pic:nvPicPr>
                   <pic:blipFill>
-                    <a:blip r:embed="rId45"/>
+                    <a:blip r:embed="rId42"/>
                     <a:stretch>
                       <a:fillRect/>
                     </a:stretch>
@@ -13547,7 +12986,7 @@
                     <pic:cNvPicPr/>
                   </pic:nvPicPr>
                   <pic:blipFill>
-                    <a:blip r:embed="rId46"/>
+                    <a:blip r:embed="rId43"/>
                     <a:stretch>
                       <a:fillRect/>
                     </a:stretch>
@@ -14040,7 +13479,7 @@
                     <pic:cNvPicPr/>
                   </pic:nvPicPr>
                   <pic:blipFill>
-                    <a:blip r:embed="rId47"/>
+                    <a:blip r:embed="rId44"/>
                     <a:stretch>
                       <a:fillRect/>
                     </a:stretch>
@@ -14124,6 +13563,432 @@
             <wp:extent cx="5759450" cy="778510"/>
             <wp:effectExtent l="0" t="0" r="0" b="2540"/>
             <wp:docPr id="8" name="Immagine 8"/>
+            <wp:cNvGraphicFramePr>
+              <a:graphicFrameLocks xmlns:a="http://schemas.openxmlformats.org/drawingml/2006/main" noChangeAspect="1"/>
+            </wp:cNvGraphicFramePr>
+            <a:graphic xmlns:a="http://schemas.openxmlformats.org/drawingml/2006/main">
+              <a:graphicData uri="http://schemas.openxmlformats.org/drawingml/2006/picture">
+                <pic:pic xmlns:pic="http://schemas.openxmlformats.org/drawingml/2006/picture">
+                  <pic:nvPicPr>
+                    <pic:cNvPr id="1" name=""/>
+                    <pic:cNvPicPr/>
+                  </pic:nvPicPr>
+                  <pic:blipFill>
+                    <a:blip r:embed="rId45"/>
+                    <a:stretch>
+                      <a:fillRect/>
+                    </a:stretch>
+                  </pic:blipFill>
+                  <pic:spPr>
+                    <a:xfrm>
+                      <a:off x="0" y="0"/>
+                      <a:ext cx="5759450" cy="778510"/>
+                    </a:xfrm>
+                    <a:prstGeom prst="rect">
+                      <a:avLst/>
+                    </a:prstGeom>
+                  </pic:spPr>
+                </pic:pic>
+              </a:graphicData>
+            </a:graphic>
+          </wp:inline>
+        </w:drawing>
+      </w:r>
+    </w:p>
+    <w:p>
+      <w:pPr>
+        <w:tabs>
+          <w:tab w:val="left" w:pos="1090"/>
+        </w:tabs>
+        <w:ind w:left="-567"/>
+        <w:rPr>
+          <w:rFonts w:ascii="Verdana" w:hAnsi="Verdana"/>
+          <w:sz w:val="20"/>
+        </w:rPr>
+      </w:pPr>
+    </w:p>
+    <w:p>
+      <w:pPr>
+        <w:tabs>
+          <w:tab w:val="left" w:pos="1090"/>
+        </w:tabs>
+        <w:ind w:left="-567"/>
+        <w:rPr>
+          <w:rFonts w:ascii="Verdana" w:hAnsi="Verdana"/>
+          <w:sz w:val="20"/>
+        </w:rPr>
+      </w:pPr>
+    </w:p>
+    <w:p>
+      <w:pPr>
+        <w:tabs>
+          <w:tab w:val="left" w:pos="1090"/>
+        </w:tabs>
+        <w:ind w:left="-567"/>
+        <w:rPr>
+          <w:rFonts w:ascii="Verdana" w:hAnsi="Verdana"/>
+          <w:sz w:val="20"/>
+        </w:rPr>
+      </w:pPr>
+    </w:p>
+    <w:p>
+      <w:pPr>
+        <w:tabs>
+          <w:tab w:val="left" w:pos="1090"/>
+        </w:tabs>
+        <w:ind w:left="-567"/>
+        <w:rPr>
+          <w:rFonts w:ascii="Verdana" w:hAnsi="Verdana"/>
+          <w:sz w:val="20"/>
+        </w:rPr>
+      </w:pPr>
+    </w:p>
+    <w:p>
+      <w:pPr>
+        <w:tabs>
+          <w:tab w:val="left" w:pos="1090"/>
+        </w:tabs>
+        <w:ind w:left="-567"/>
+        <w:rPr>
+          <w:rFonts w:ascii="Verdana" w:hAnsi="Verdana"/>
+          <w:sz w:val="20"/>
+        </w:rPr>
+      </w:pPr>
+    </w:p>
+    <w:p>
+      <w:pPr>
+        <w:tabs>
+          <w:tab w:val="left" w:pos="1090"/>
+        </w:tabs>
+        <w:ind w:left="-567"/>
+        <w:rPr>
+          <w:rFonts w:ascii="Verdana" w:hAnsi="Verdana"/>
+          <w:sz w:val="20"/>
+        </w:rPr>
+      </w:pPr>
+      <w:r>
+        <w:rPr>
+          <w:rFonts w:ascii="Verdana" w:hAnsi="Verdana"/>
+          <w:sz w:val="20"/>
+        </w:rPr>
+        <w:lastRenderedPageBreak/>
+        <w:t>Dopo aver selezionato il rimborso missione da annullare vengono riportati i dati del rimborso:</w:t>
+      </w:r>
+    </w:p>
+    <w:p>
+      <w:pPr>
+        <w:tabs>
+          <w:tab w:val="left" w:pos="1090"/>
+        </w:tabs>
+        <w:ind w:left="-567"/>
+        <w:rPr>
+          <w:rFonts w:ascii="Verdana" w:hAnsi="Verdana"/>
+          <w:sz w:val="20"/>
+        </w:rPr>
+      </w:pPr>
+    </w:p>
+    <w:p>
+      <w:pPr>
+        <w:tabs>
+          <w:tab w:val="left" w:pos="1090"/>
+        </w:tabs>
+        <w:ind w:left="-567"/>
+        <w:rPr>
+          <w:rFonts w:ascii="Verdana" w:hAnsi="Verdana"/>
+          <w:sz w:val="20"/>
+        </w:rPr>
+      </w:pPr>
+      <w:r>
+        <w:rPr>
+          <w:noProof/>
+        </w:rPr>
+        <w:drawing>
+          <wp:inline distT="0" distB="0" distL="0" distR="0" wp14:anchorId="7D8F287C" wp14:editId="75BB7A23">
+            <wp:extent cx="5759450" cy="2994660"/>
+            <wp:effectExtent l="0" t="0" r="0" b="0"/>
+            <wp:docPr id="3" name="Immagine 3"/>
+            <wp:cNvGraphicFramePr>
+              <a:graphicFrameLocks xmlns:a="http://schemas.openxmlformats.org/drawingml/2006/main" noChangeAspect="1"/>
+            </wp:cNvGraphicFramePr>
+            <a:graphic xmlns:a="http://schemas.openxmlformats.org/drawingml/2006/main">
+              <a:graphicData uri="http://schemas.openxmlformats.org/drawingml/2006/picture">
+                <pic:pic xmlns:pic="http://schemas.openxmlformats.org/drawingml/2006/picture">
+                  <pic:nvPicPr>
+                    <pic:cNvPr id="1" name=""/>
+                    <pic:cNvPicPr/>
+                  </pic:nvPicPr>
+                  <pic:blipFill>
+                    <a:blip r:embed="rId46"/>
+                    <a:stretch>
+                      <a:fillRect/>
+                    </a:stretch>
+                  </pic:blipFill>
+                  <pic:spPr>
+                    <a:xfrm>
+                      <a:off x="0" y="0"/>
+                      <a:ext cx="5759450" cy="2994660"/>
+                    </a:xfrm>
+                    <a:prstGeom prst="rect">
+                      <a:avLst/>
+                    </a:prstGeom>
+                  </pic:spPr>
+                </pic:pic>
+              </a:graphicData>
+            </a:graphic>
+          </wp:inline>
+        </w:drawing>
+      </w:r>
+    </w:p>
+    <w:p>
+      <w:pPr>
+        <w:tabs>
+          <w:tab w:val="left" w:pos="1090"/>
+        </w:tabs>
+        <w:ind w:left="-567"/>
+        <w:rPr>
+          <w:rFonts w:ascii="Verdana" w:hAnsi="Verdana"/>
+          <w:sz w:val="20"/>
+        </w:rPr>
+      </w:pPr>
+      <w:r>
+        <w:rPr>
+          <w:rFonts w:ascii="Verdana" w:hAnsi="Verdana"/>
+          <w:sz w:val="20"/>
+        </w:rPr>
+        <w:t xml:space="preserve">  </w:t>
+      </w:r>
+      <w:r>
+        <w:rPr>
+          <w:noProof/>
+        </w:rPr>
+        <w:drawing>
+          <wp:inline distT="0" distB="0" distL="0" distR="0" wp14:anchorId="59BB8BE0" wp14:editId="1BF7D19F">
+            <wp:extent cx="5568950" cy="2976880"/>
+            <wp:effectExtent l="0" t="0" r="0" b="0"/>
+            <wp:docPr id="20" name="Immagine 20"/>
+            <wp:cNvGraphicFramePr>
+              <a:graphicFrameLocks xmlns:a="http://schemas.openxmlformats.org/drawingml/2006/main" noChangeAspect="1"/>
+            </wp:cNvGraphicFramePr>
+            <a:graphic xmlns:a="http://schemas.openxmlformats.org/drawingml/2006/main">
+              <a:graphicData uri="http://schemas.openxmlformats.org/drawingml/2006/picture">
+                <pic:pic xmlns:pic="http://schemas.openxmlformats.org/drawingml/2006/picture">
+                  <pic:nvPicPr>
+                    <pic:cNvPr id="1" name=""/>
+                    <pic:cNvPicPr/>
+                  </pic:nvPicPr>
+                  <pic:blipFill>
+                    <a:blip r:embed="rId47"/>
+                    <a:stretch>
+                      <a:fillRect/>
+                    </a:stretch>
+                  </pic:blipFill>
+                  <pic:spPr>
+                    <a:xfrm>
+                      <a:off x="0" y="0"/>
+                      <a:ext cx="5568950" cy="2976880"/>
+                    </a:xfrm>
+                    <a:prstGeom prst="rect">
+                      <a:avLst/>
+                    </a:prstGeom>
+                  </pic:spPr>
+                </pic:pic>
+              </a:graphicData>
+            </a:graphic>
+          </wp:inline>
+        </w:drawing>
+      </w:r>
+    </w:p>
+    <w:p>
+      <w:pPr>
+        <w:tabs>
+          <w:tab w:val="left" w:pos="1090"/>
+        </w:tabs>
+        <w:ind w:left="-567"/>
+        <w:rPr>
+          <w:rFonts w:ascii="Verdana" w:hAnsi="Verdana"/>
+          <w:sz w:val="20"/>
+        </w:rPr>
+      </w:pPr>
+    </w:p>
+    <w:p>
+      <w:pPr>
+        <w:tabs>
+          <w:tab w:val="left" w:pos="1090"/>
+        </w:tabs>
+        <w:ind w:left="-567"/>
+        <w:rPr>
+          <w:rFonts w:ascii="Verdana" w:hAnsi="Verdana"/>
+          <w:sz w:val="20"/>
+        </w:rPr>
+      </w:pPr>
+      <w:r>
+        <w:rPr>
+          <w:rFonts w:ascii="Verdana" w:hAnsi="Verdana"/>
+          <w:sz w:val="20"/>
+        </w:rPr>
+        <w:t>Sarà necessario indicare il motivo di annullamento e salvare. Sarà anche possibile stampare il rimborso missione firmato digitalmente che si sta per annullare.</w:t>
+      </w:r>
+    </w:p>
+    <w:p>
+      <w:pPr>
+        <w:tabs>
+          <w:tab w:val="left" w:pos="1090"/>
+        </w:tabs>
+        <w:ind w:left="-567"/>
+        <w:rPr>
+          <w:rFonts w:ascii="Verdana" w:hAnsi="Verdana"/>
+          <w:sz w:val="20"/>
+        </w:rPr>
+      </w:pPr>
+    </w:p>
+    <w:p>
+      <w:pPr>
+        <w:tabs>
+          <w:tab w:val="left" w:pos="1090"/>
+        </w:tabs>
+        <w:ind w:left="-567"/>
+        <w:rPr>
+          <w:rFonts w:ascii="Verdana" w:hAnsi="Verdana"/>
+          <w:sz w:val="20"/>
+        </w:rPr>
+      </w:pPr>
+    </w:p>
+    <w:p>
+      <w:pPr>
+        <w:tabs>
+          <w:tab w:val="left" w:pos="1090"/>
+        </w:tabs>
+        <w:ind w:left="-567"/>
+        <w:rPr>
+          <w:rFonts w:ascii="Verdana" w:hAnsi="Verdana"/>
+          <w:sz w:val="20"/>
+        </w:rPr>
+      </w:pPr>
+    </w:p>
+    <w:p>
+      <w:pPr>
+        <w:tabs>
+          <w:tab w:val="left" w:pos="1090"/>
+        </w:tabs>
+        <w:ind w:left="-567"/>
+        <w:rPr>
+          <w:rFonts w:ascii="Verdana" w:hAnsi="Verdana"/>
+          <w:sz w:val="20"/>
+        </w:rPr>
+      </w:pPr>
+    </w:p>
+    <w:p>
+      <w:pPr>
+        <w:tabs>
+          <w:tab w:val="left" w:pos="1090"/>
+        </w:tabs>
+        <w:ind w:left="-567"/>
+        <w:rPr>
+          <w:rFonts w:ascii="Verdana" w:hAnsi="Verdana"/>
+          <w:sz w:val="20"/>
+        </w:rPr>
+      </w:pPr>
+    </w:p>
+    <w:p>
+      <w:pPr>
+        <w:tabs>
+          <w:tab w:val="left" w:pos="1090"/>
+        </w:tabs>
+        <w:ind w:left="-567"/>
+        <w:rPr>
+          <w:rFonts w:ascii="Verdana" w:hAnsi="Verdana"/>
+          <w:sz w:val="20"/>
+        </w:rPr>
+      </w:pPr>
+    </w:p>
+    <w:p>
+      <w:pPr>
+        <w:tabs>
+          <w:tab w:val="left" w:pos="1090"/>
+        </w:tabs>
+        <w:ind w:left="-567"/>
+        <w:rPr>
+          <w:rFonts w:ascii="Verdana" w:hAnsi="Verdana"/>
+          <w:sz w:val="20"/>
+        </w:rPr>
+      </w:pPr>
+    </w:p>
+    <w:p>
+      <w:pPr>
+        <w:tabs>
+          <w:tab w:val="left" w:pos="1090"/>
+        </w:tabs>
+        <w:ind w:left="-567"/>
+        <w:rPr>
+          <w:rFonts w:ascii="Verdana" w:hAnsi="Verdana"/>
+          <w:sz w:val="20"/>
+        </w:rPr>
+      </w:pPr>
+    </w:p>
+    <w:p>
+      <w:pPr>
+        <w:tabs>
+          <w:tab w:val="left" w:pos="1090"/>
+        </w:tabs>
+        <w:ind w:left="-567"/>
+        <w:rPr>
+          <w:rFonts w:ascii="Verdana" w:hAnsi="Verdana"/>
+          <w:sz w:val="20"/>
+        </w:rPr>
+      </w:pPr>
+    </w:p>
+    <w:p>
+      <w:pPr>
+        <w:tabs>
+          <w:tab w:val="left" w:pos="1090"/>
+        </w:tabs>
+        <w:ind w:left="-567"/>
+        <w:rPr>
+          <w:rFonts w:ascii="Verdana" w:hAnsi="Verdana"/>
+          <w:sz w:val="20"/>
+        </w:rPr>
+      </w:pPr>
+      <w:r>
+        <w:rPr>
+          <w:rFonts w:ascii="Verdana" w:hAnsi="Verdana"/>
+          <w:sz w:val="20"/>
+        </w:rPr>
+        <w:lastRenderedPageBreak/>
+        <w:t>Dopo aver salvato il sistema chiederà di allegare obbligatoriamente i documenti che giustificano l’annullamento del rimborso missione:</w:t>
+      </w:r>
+    </w:p>
+    <w:p>
+      <w:pPr>
+        <w:tabs>
+          <w:tab w:val="left" w:pos="1090"/>
+        </w:tabs>
+        <w:ind w:left="-567"/>
+        <w:rPr>
+          <w:rFonts w:ascii="Verdana" w:hAnsi="Verdana"/>
+          <w:sz w:val="20"/>
+        </w:rPr>
+      </w:pPr>
+    </w:p>
+    <w:p>
+      <w:pPr>
+        <w:tabs>
+          <w:tab w:val="left" w:pos="1090"/>
+        </w:tabs>
+        <w:ind w:left="-567"/>
+        <w:rPr>
+          <w:rFonts w:ascii="Verdana" w:hAnsi="Verdana"/>
+          <w:sz w:val="20"/>
+        </w:rPr>
+      </w:pPr>
+      <w:r>
+        <w:rPr>
+          <w:noProof/>
+        </w:rPr>
+        <w:drawing>
+          <wp:inline distT="0" distB="0" distL="0" distR="0" wp14:anchorId="5C99415D" wp14:editId="01E7FEA5">
+            <wp:extent cx="5759450" cy="1306830"/>
+            <wp:effectExtent l="0" t="0" r="0" b="7620"/>
+            <wp:docPr id="27" name="Immagine 27"/>
             <wp:cNvGraphicFramePr>
               <a:graphicFrameLocks xmlns:a="http://schemas.openxmlformats.org/drawingml/2006/main" noChangeAspect="1"/>
             </wp:cNvGraphicFramePr>
@@ -14143,7 +14008,7 @@
                   <pic:spPr>
                     <a:xfrm>
                       <a:off x="0" y="0"/>
-                      <a:ext cx="5759450" cy="778510"/>
+                      <a:ext cx="5759450" cy="1306830"/>
                     </a:xfrm>
                     <a:prstGeom prst="rect">
                       <a:avLst/>
@@ -14179,6 +14044,20 @@
           <w:sz w:val="20"/>
         </w:rPr>
       </w:pPr>
+      <w:r>
+        <w:rPr>
+          <w:rFonts w:ascii="Verdana" w:hAnsi="Verdana"/>
+          <w:sz w:val="20"/>
+        </w:rPr>
+        <w:t xml:space="preserve">Dopo aver caricato gli allegati </w:t>
+      </w:r>
+      <w:r>
+        <w:rPr>
+          <w:rFonts w:ascii="Verdana" w:hAnsi="Verdana"/>
+          <w:sz w:val="20"/>
+        </w:rPr>
+        <w:t>si può procedere alla conferma dell’annullamento del rimborso missione attraverso l’apposito pulsante. Prima dell’annullamento definitivo il sistema ne chiede la conferma all’utente:</w:t>
+      </w:r>
     </w:p>
     <w:p>
       <w:pPr>
@@ -14203,71 +14082,15 @@
           <w:sz w:val="20"/>
         </w:rPr>
       </w:pPr>
-    </w:p>
-    <w:p>
-      <w:pPr>
-        <w:tabs>
-          <w:tab w:val="left" w:pos="1090"/>
-        </w:tabs>
-        <w:ind w:left="-567"/>
-        <w:rPr>
-          <w:rFonts w:ascii="Verdana" w:hAnsi="Verdana"/>
-          <w:sz w:val="20"/>
-        </w:rPr>
-      </w:pPr>
-    </w:p>
-    <w:p>
-      <w:pPr>
-        <w:tabs>
-          <w:tab w:val="left" w:pos="1090"/>
-        </w:tabs>
-        <w:ind w:left="-567"/>
-        <w:rPr>
-          <w:rFonts w:ascii="Verdana" w:hAnsi="Verdana"/>
-          <w:sz w:val="20"/>
-        </w:rPr>
-      </w:pPr>
-      <w:r>
-        <w:rPr>
-          <w:rFonts w:ascii="Verdana" w:hAnsi="Verdana"/>
-          <w:sz w:val="20"/>
-        </w:rPr>
-        <w:lastRenderedPageBreak/>
-        <w:t>Dopo aver selezionato il rimborso missione da annullare vengono riportati i dati del rimborso:</w:t>
-      </w:r>
-    </w:p>
-    <w:p>
-      <w:pPr>
-        <w:tabs>
-          <w:tab w:val="left" w:pos="1090"/>
-        </w:tabs>
-        <w:ind w:left="-567"/>
-        <w:rPr>
-          <w:rFonts w:ascii="Verdana" w:hAnsi="Verdana"/>
-          <w:sz w:val="20"/>
-        </w:rPr>
-      </w:pPr>
-    </w:p>
-    <w:p>
-      <w:pPr>
-        <w:tabs>
-          <w:tab w:val="left" w:pos="1090"/>
-        </w:tabs>
-        <w:ind w:left="-567"/>
-        <w:rPr>
-          <w:rFonts w:ascii="Verdana" w:hAnsi="Verdana"/>
-          <w:sz w:val="20"/>
-        </w:rPr>
-      </w:pPr>
       <w:r>
         <w:rPr>
           <w:noProof/>
         </w:rPr>
         <w:drawing>
-          <wp:inline distT="0" distB="0" distL="0" distR="0" wp14:anchorId="7D8F287C" wp14:editId="75BB7A23">
-            <wp:extent cx="5759450" cy="2994660"/>
+          <wp:inline distT="0" distB="0" distL="0" distR="0" wp14:anchorId="746B3E1B" wp14:editId="696EE00F">
+            <wp:extent cx="5759450" cy="3163570"/>
             <wp:effectExtent l="0" t="0" r="0" b="0"/>
-            <wp:docPr id="3" name="Immagine 3"/>
+            <wp:docPr id="97" name="Immagine 97"/>
             <wp:cNvGraphicFramePr>
               <a:graphicFrameLocks xmlns:a="http://schemas.openxmlformats.org/drawingml/2006/main" noChangeAspect="1"/>
             </wp:cNvGraphicFramePr>
@@ -14287,390 +14110,6 @@
                   <pic:spPr>
                     <a:xfrm>
                       <a:off x="0" y="0"/>
-                      <a:ext cx="5759450" cy="2994660"/>
-                    </a:xfrm>
-                    <a:prstGeom prst="rect">
-                      <a:avLst/>
-                    </a:prstGeom>
-                  </pic:spPr>
-                </pic:pic>
-              </a:graphicData>
-            </a:graphic>
-          </wp:inline>
-        </w:drawing>
-      </w:r>
-    </w:p>
-    <w:p>
-      <w:pPr>
-        <w:tabs>
-          <w:tab w:val="left" w:pos="1090"/>
-        </w:tabs>
-        <w:ind w:left="-567"/>
-        <w:rPr>
-          <w:rFonts w:ascii="Verdana" w:hAnsi="Verdana"/>
-          <w:sz w:val="20"/>
-        </w:rPr>
-      </w:pPr>
-      <w:r>
-        <w:rPr>
-          <w:rFonts w:ascii="Verdana" w:hAnsi="Verdana"/>
-          <w:sz w:val="20"/>
-        </w:rPr>
-        <w:t xml:space="preserve">  </w:t>
-      </w:r>
-      <w:r>
-        <w:rPr>
-          <w:noProof/>
-        </w:rPr>
-        <w:drawing>
-          <wp:inline distT="0" distB="0" distL="0" distR="0" wp14:anchorId="59BB8BE0" wp14:editId="1BF7D19F">
-            <wp:extent cx="5568950" cy="2976880"/>
-            <wp:effectExtent l="0" t="0" r="0" b="0"/>
-            <wp:docPr id="20" name="Immagine 20"/>
-            <wp:cNvGraphicFramePr>
-              <a:graphicFrameLocks xmlns:a="http://schemas.openxmlformats.org/drawingml/2006/main" noChangeAspect="1"/>
-            </wp:cNvGraphicFramePr>
-            <a:graphic xmlns:a="http://schemas.openxmlformats.org/drawingml/2006/main">
-              <a:graphicData uri="http://schemas.openxmlformats.org/drawingml/2006/picture">
-                <pic:pic xmlns:pic="http://schemas.openxmlformats.org/drawingml/2006/picture">
-                  <pic:nvPicPr>
-                    <pic:cNvPr id="1" name=""/>
-                    <pic:cNvPicPr/>
-                  </pic:nvPicPr>
-                  <pic:blipFill>
-                    <a:blip r:embed="rId50"/>
-                    <a:stretch>
-                      <a:fillRect/>
-                    </a:stretch>
-                  </pic:blipFill>
-                  <pic:spPr>
-                    <a:xfrm>
-                      <a:off x="0" y="0"/>
-                      <a:ext cx="5568950" cy="2976880"/>
-                    </a:xfrm>
-                    <a:prstGeom prst="rect">
-                      <a:avLst/>
-                    </a:prstGeom>
-                  </pic:spPr>
-                </pic:pic>
-              </a:graphicData>
-            </a:graphic>
-          </wp:inline>
-        </w:drawing>
-      </w:r>
-    </w:p>
-    <w:p>
-      <w:pPr>
-        <w:tabs>
-          <w:tab w:val="left" w:pos="1090"/>
-        </w:tabs>
-        <w:ind w:left="-567"/>
-        <w:rPr>
-          <w:rFonts w:ascii="Verdana" w:hAnsi="Verdana"/>
-          <w:sz w:val="20"/>
-        </w:rPr>
-      </w:pPr>
-    </w:p>
-    <w:p>
-      <w:pPr>
-        <w:tabs>
-          <w:tab w:val="left" w:pos="1090"/>
-        </w:tabs>
-        <w:ind w:left="-567"/>
-        <w:rPr>
-          <w:rFonts w:ascii="Verdana" w:hAnsi="Verdana"/>
-          <w:sz w:val="20"/>
-        </w:rPr>
-      </w:pPr>
-      <w:r>
-        <w:rPr>
-          <w:rFonts w:ascii="Verdana" w:hAnsi="Verdana"/>
-          <w:sz w:val="20"/>
-        </w:rPr>
-        <w:t>Sarà necessario indicare il motivo di annullamento e salvare. Sarà anche possibile stampare il rimborso missione firmato digitalmente che si sta per annullare.</w:t>
-      </w:r>
-    </w:p>
-    <w:p>
-      <w:pPr>
-        <w:tabs>
-          <w:tab w:val="left" w:pos="1090"/>
-        </w:tabs>
-        <w:ind w:left="-567"/>
-        <w:rPr>
-          <w:rFonts w:ascii="Verdana" w:hAnsi="Verdana"/>
-          <w:sz w:val="20"/>
-        </w:rPr>
-      </w:pPr>
-    </w:p>
-    <w:p>
-      <w:pPr>
-        <w:tabs>
-          <w:tab w:val="left" w:pos="1090"/>
-        </w:tabs>
-        <w:ind w:left="-567"/>
-        <w:rPr>
-          <w:rFonts w:ascii="Verdana" w:hAnsi="Verdana"/>
-          <w:sz w:val="20"/>
-        </w:rPr>
-      </w:pPr>
-    </w:p>
-    <w:p>
-      <w:pPr>
-        <w:tabs>
-          <w:tab w:val="left" w:pos="1090"/>
-        </w:tabs>
-        <w:ind w:left="-567"/>
-        <w:rPr>
-          <w:rFonts w:ascii="Verdana" w:hAnsi="Verdana"/>
-          <w:sz w:val="20"/>
-        </w:rPr>
-      </w:pPr>
-    </w:p>
-    <w:p>
-      <w:pPr>
-        <w:tabs>
-          <w:tab w:val="left" w:pos="1090"/>
-        </w:tabs>
-        <w:ind w:left="-567"/>
-        <w:rPr>
-          <w:rFonts w:ascii="Verdana" w:hAnsi="Verdana"/>
-          <w:sz w:val="20"/>
-        </w:rPr>
-      </w:pPr>
-    </w:p>
-    <w:p>
-      <w:pPr>
-        <w:tabs>
-          <w:tab w:val="left" w:pos="1090"/>
-        </w:tabs>
-        <w:ind w:left="-567"/>
-        <w:rPr>
-          <w:rFonts w:ascii="Verdana" w:hAnsi="Verdana"/>
-          <w:sz w:val="20"/>
-        </w:rPr>
-      </w:pPr>
-    </w:p>
-    <w:p>
-      <w:pPr>
-        <w:tabs>
-          <w:tab w:val="left" w:pos="1090"/>
-        </w:tabs>
-        <w:ind w:left="-567"/>
-        <w:rPr>
-          <w:rFonts w:ascii="Verdana" w:hAnsi="Verdana"/>
-          <w:sz w:val="20"/>
-        </w:rPr>
-      </w:pPr>
-    </w:p>
-    <w:p>
-      <w:pPr>
-        <w:tabs>
-          <w:tab w:val="left" w:pos="1090"/>
-        </w:tabs>
-        <w:ind w:left="-567"/>
-        <w:rPr>
-          <w:rFonts w:ascii="Verdana" w:hAnsi="Verdana"/>
-          <w:sz w:val="20"/>
-        </w:rPr>
-      </w:pPr>
-    </w:p>
-    <w:p>
-      <w:pPr>
-        <w:tabs>
-          <w:tab w:val="left" w:pos="1090"/>
-        </w:tabs>
-        <w:ind w:left="-567"/>
-        <w:rPr>
-          <w:rFonts w:ascii="Verdana" w:hAnsi="Verdana"/>
-          <w:sz w:val="20"/>
-        </w:rPr>
-      </w:pPr>
-    </w:p>
-    <w:p>
-      <w:pPr>
-        <w:tabs>
-          <w:tab w:val="left" w:pos="1090"/>
-        </w:tabs>
-        <w:ind w:left="-567"/>
-        <w:rPr>
-          <w:rFonts w:ascii="Verdana" w:hAnsi="Verdana"/>
-          <w:sz w:val="20"/>
-        </w:rPr>
-      </w:pPr>
-    </w:p>
-    <w:p>
-      <w:pPr>
-        <w:tabs>
-          <w:tab w:val="left" w:pos="1090"/>
-        </w:tabs>
-        <w:ind w:left="-567"/>
-        <w:rPr>
-          <w:rFonts w:ascii="Verdana" w:hAnsi="Verdana"/>
-          <w:sz w:val="20"/>
-        </w:rPr>
-      </w:pPr>
-      <w:r>
-        <w:rPr>
-          <w:rFonts w:ascii="Verdana" w:hAnsi="Verdana"/>
-          <w:sz w:val="20"/>
-        </w:rPr>
-        <w:lastRenderedPageBreak/>
-        <w:t>Dopo aver salvato il sistema chiederà di allegare obbligatoriamente i documenti che giustificano l’annullamento del rimborso missione:</w:t>
-      </w:r>
-    </w:p>
-    <w:p>
-      <w:pPr>
-        <w:tabs>
-          <w:tab w:val="left" w:pos="1090"/>
-        </w:tabs>
-        <w:ind w:left="-567"/>
-        <w:rPr>
-          <w:rFonts w:ascii="Verdana" w:hAnsi="Verdana"/>
-          <w:sz w:val="20"/>
-        </w:rPr>
-      </w:pPr>
-    </w:p>
-    <w:p>
-      <w:pPr>
-        <w:tabs>
-          <w:tab w:val="left" w:pos="1090"/>
-        </w:tabs>
-        <w:ind w:left="-567"/>
-        <w:rPr>
-          <w:rFonts w:ascii="Verdana" w:hAnsi="Verdana"/>
-          <w:sz w:val="20"/>
-        </w:rPr>
-      </w:pPr>
-      <w:r>
-        <w:rPr>
-          <w:noProof/>
-        </w:rPr>
-        <w:drawing>
-          <wp:inline distT="0" distB="0" distL="0" distR="0" wp14:anchorId="5C99415D" wp14:editId="01E7FEA5">
-            <wp:extent cx="5759450" cy="1306830"/>
-            <wp:effectExtent l="0" t="0" r="0" b="7620"/>
-            <wp:docPr id="27" name="Immagine 27"/>
-            <wp:cNvGraphicFramePr>
-              <a:graphicFrameLocks xmlns:a="http://schemas.openxmlformats.org/drawingml/2006/main" noChangeAspect="1"/>
-            </wp:cNvGraphicFramePr>
-            <a:graphic xmlns:a="http://schemas.openxmlformats.org/drawingml/2006/main">
-              <a:graphicData uri="http://schemas.openxmlformats.org/drawingml/2006/picture">
-                <pic:pic xmlns:pic="http://schemas.openxmlformats.org/drawingml/2006/picture">
-                  <pic:nvPicPr>
-                    <pic:cNvPr id="1" name=""/>
-                    <pic:cNvPicPr/>
-                  </pic:nvPicPr>
-                  <pic:blipFill>
-                    <a:blip r:embed="rId51"/>
-                    <a:stretch>
-                      <a:fillRect/>
-                    </a:stretch>
-                  </pic:blipFill>
-                  <pic:spPr>
-                    <a:xfrm>
-                      <a:off x="0" y="0"/>
-                      <a:ext cx="5759450" cy="1306830"/>
-                    </a:xfrm>
-                    <a:prstGeom prst="rect">
-                      <a:avLst/>
-                    </a:prstGeom>
-                  </pic:spPr>
-                </pic:pic>
-              </a:graphicData>
-            </a:graphic>
-          </wp:inline>
-        </w:drawing>
-      </w:r>
-    </w:p>
-    <w:p>
-      <w:pPr>
-        <w:tabs>
-          <w:tab w:val="left" w:pos="1090"/>
-        </w:tabs>
-        <w:ind w:left="-567"/>
-        <w:rPr>
-          <w:rFonts w:ascii="Verdana" w:hAnsi="Verdana"/>
-          <w:sz w:val="20"/>
-        </w:rPr>
-      </w:pPr>
-    </w:p>
-    <w:p>
-      <w:pPr>
-        <w:tabs>
-          <w:tab w:val="left" w:pos="1090"/>
-        </w:tabs>
-        <w:ind w:left="-567"/>
-        <w:rPr>
-          <w:rFonts w:ascii="Verdana" w:hAnsi="Verdana"/>
-          <w:sz w:val="20"/>
-        </w:rPr>
-      </w:pPr>
-      <w:r>
-        <w:rPr>
-          <w:rFonts w:ascii="Verdana" w:hAnsi="Verdana"/>
-          <w:sz w:val="20"/>
-        </w:rPr>
-        <w:t xml:space="preserve">Dopo aver caricato gli allegati </w:t>
-      </w:r>
-      <w:r>
-        <w:rPr>
-          <w:rFonts w:ascii="Verdana" w:hAnsi="Verdana"/>
-          <w:sz w:val="20"/>
-        </w:rPr>
-        <w:t>si può procedere alla conferma dell’annullamento del rimborso missione attraverso l’apposito pulsante. Prima dell’annullamento definitivo il sistema ne chiede la conferma all’utente:</w:t>
-      </w:r>
-    </w:p>
-    <w:p>
-      <w:pPr>
-        <w:tabs>
-          <w:tab w:val="left" w:pos="1090"/>
-        </w:tabs>
-        <w:ind w:left="-567"/>
-        <w:rPr>
-          <w:rFonts w:ascii="Verdana" w:hAnsi="Verdana"/>
-          <w:sz w:val="20"/>
-        </w:rPr>
-      </w:pPr>
-    </w:p>
-    <w:p>
-      <w:pPr>
-        <w:tabs>
-          <w:tab w:val="left" w:pos="1090"/>
-        </w:tabs>
-        <w:ind w:left="-567"/>
-        <w:rPr>
-          <w:rFonts w:ascii="Verdana" w:hAnsi="Verdana"/>
-          <w:sz w:val="20"/>
-        </w:rPr>
-      </w:pPr>
-      <w:r>
-        <w:rPr>
-          <w:noProof/>
-        </w:rPr>
-        <w:drawing>
-          <wp:inline distT="0" distB="0" distL="0" distR="0" wp14:anchorId="746B3E1B" wp14:editId="696EE00F">
-            <wp:extent cx="5759450" cy="3163570"/>
-            <wp:effectExtent l="0" t="0" r="0" b="0"/>
-            <wp:docPr id="97" name="Immagine 97"/>
-            <wp:cNvGraphicFramePr>
-              <a:graphicFrameLocks xmlns:a="http://schemas.openxmlformats.org/drawingml/2006/main" noChangeAspect="1"/>
-            </wp:cNvGraphicFramePr>
-            <a:graphic xmlns:a="http://schemas.openxmlformats.org/drawingml/2006/main">
-              <a:graphicData uri="http://schemas.openxmlformats.org/drawingml/2006/picture">
-                <pic:pic xmlns:pic="http://schemas.openxmlformats.org/drawingml/2006/picture">
-                  <pic:nvPicPr>
-                    <pic:cNvPr id="1" name=""/>
-                    <pic:cNvPicPr/>
-                  </pic:nvPicPr>
-                  <pic:blipFill>
-                    <a:blip r:embed="rId52"/>
-                    <a:stretch>
-                      <a:fillRect/>
-                    </a:stretch>
-                  </pic:blipFill>
-                  <pic:spPr>
-                    <a:xfrm>
-                      <a:off x="0" y="0"/>
                       <a:ext cx="5759450" cy="3163570"/>
                     </a:xfrm>
                     <a:prstGeom prst="rect">
@@ -14810,8 +14249,8 @@
       </w:pPr>
     </w:p>
     <w:sectPr>
-      <w:footerReference w:type="default" r:id="rId53"/>
-      <w:footerReference w:type="first" r:id="rId54"/>
+      <w:footerReference w:type="default" r:id="rId50"/>
+      <w:footerReference w:type="first" r:id="rId51"/>
       <w:pgSz w:w="11906" w:h="16838" w:code="9"/>
       <w:pgMar w:top="964" w:right="851" w:bottom="1134" w:left="1985" w:header="720" w:footer="720" w:gutter="0"/>
       <w:cols w:space="720"/>
@@ -15230,7 +14669,7 @@
             <w:rPr>
               <w:noProof/>
             </w:rPr>
-            <w:t>21</w:t>
+            <w:t>17</w:t>
           </w:r>
           <w:r>
             <w:rPr>
@@ -15867,7 +15306,7 @@
         <v:path o:extrusionok="f" gradientshapeok="t" o:connecttype="rect"/>
         <o:lock v:ext="edit" aspectratio="t"/>
       </v:shapetype>
-      <v:shape id="_x0000_i1031" type="#_x0000_t75" style="width:11.25pt;height:11.25pt" o:bullet="t">
+      <v:shape id="_x0000_i1027" type="#_x0000_t75" style="width:14.4pt;height:14.4pt" o:bullet="t">
         <v:imagedata r:id="rId1" o:title="mso69"/>
       </v:shape>
     </w:pict>
@@ -23477,7 +22916,7 @@
 </file>
 
 <file path=customXml/itemProps1.xml><?xml version="1.0" encoding="utf-8"?>
-<ds:datastoreItem xmlns:ds="http://schemas.openxmlformats.org/officeDocument/2006/customXml" ds:itemID="{CFF136AC-7978-4162-A2B4-677F469A96AE}">
+<ds:datastoreItem xmlns:ds="http://schemas.openxmlformats.org/officeDocument/2006/customXml" ds:itemID="{97046E9F-21A7-4157-ABCB-FC0A8F53EEB7}">
   <ds:schemaRefs>
     <ds:schemaRef ds:uri="http://schemas.openxmlformats.org/officeDocument/2006/bibliography"/>
   </ds:schemaRefs>

</xml_diff>